<commit_message>
Requirements .word added for C2 deliverable
</commit_message>
<xml_diff>
--- a/reports/Student #3/Deliverable 01/D01-S03- Requirements - Student #3.docx
+++ b/reports/Student #3/Deliverable 01/D01-S03- Requirements - Student #3.docx
@@ -111,7 +111,6 @@
               </w:rPr>
               <w:tab/>
             </w:r>
-            <w:permStart w:id="379328249" w:edGrp="everyone"/>
             <w:sdt>
               <w:sdtPr>
                 <w:rPr>
@@ -159,7 +158,6 @@
                 </w:r>
               </w:sdtContent>
             </w:sdt>
-            <w:permEnd w:id="379328249"/>
           </w:p>
         </w:tc>
       </w:tr>
@@ -205,7 +203,6 @@
               </w:rPr>
               <w:tab/>
             </w:r>
-            <w:permStart w:id="955522721" w:edGrp="everyone"/>
             <w:sdt>
               <w:sdtPr>
                 <w:rPr>
@@ -231,7 +228,6 @@
                 </w:r>
               </w:sdtContent>
             </w:sdt>
-            <w:permEnd w:id="955522721"/>
           </w:p>
         </w:tc>
       </w:tr>
@@ -274,7 +270,6 @@
               </w:rPr>
               <w:tab/>
             </w:r>
-            <w:permStart w:id="1490430286" w:edGrp="everyone"/>
             <w:r>
               <w:rPr>
                 <w:rFonts w:asciiTheme="majorHAnsi" w:hAnsiTheme="majorHAnsi" w:cstheme="majorHAnsi"/>
@@ -282,7 +277,6 @@
               <w:t>4626*****</w:t>
             </w:r>
           </w:p>
-          <w:permEnd w:id="1490430286"/>
           <w:p>
             <w:pPr>
               <w:pStyle w:val="Sinespaciado"/>
@@ -312,7 +306,6 @@
               </w:rPr>
               <w:tab/>
             </w:r>
-            <w:permStart w:id="1588551831" w:edGrp="everyone"/>
             <w:sdt>
               <w:sdtPr>
                 <w:rPr>
@@ -334,14 +327,12 @@
                   </w:rPr>
                   <w:t xml:space="preserve"> </w:t>
                 </w:r>
-                <w:proofErr w:type="spellStart"/>
                 <w:r>
                   <w:rPr>
                     <w:rFonts w:asciiTheme="majorHAnsi" w:hAnsiTheme="majorHAnsi" w:cstheme="majorHAnsi"/>
                   </w:rPr>
                   <w:t>paulunnav</w:t>
                 </w:r>
-                <w:proofErr w:type="spellEnd"/>
                 <w:r>
                   <w:rPr>
                     <w:rFonts w:asciiTheme="majorHAnsi" w:hAnsiTheme="majorHAnsi" w:cstheme="majorHAnsi"/>
@@ -350,7 +341,6 @@
                 </w:r>
               </w:sdtContent>
             </w:sdt>
-            <w:permEnd w:id="1588551831"/>
           </w:p>
           <w:p>
             <w:pPr>
@@ -379,7 +369,6 @@
               </w:rPr>
               <w:tab/>
             </w:r>
-            <w:permStart w:id="441854091" w:edGrp="everyone"/>
             <w:sdt>
               <w:sdtPr>
                 <w:rPr>
@@ -427,7 +416,6 @@
                 </w:r>
               </w:sdtContent>
             </w:sdt>
-            <w:permEnd w:id="441854091"/>
           </w:p>
           <w:p>
             <w:pPr>
@@ -456,7 +444,6 @@
               </w:rPr>
               <w:tab/>
             </w:r>
-            <w:permStart w:id="16126159" w:edGrp="everyone"/>
             <w:sdt>
               <w:sdtPr>
                 <w:rPr>
@@ -492,7 +479,6 @@
                 </w:r>
               </w:sdtContent>
             </w:sdt>
-            <w:permEnd w:id="16126159"/>
           </w:p>
         </w:tc>
       </w:tr>
@@ -540,7 +526,6 @@
               </w:rPr>
               <w:tab/>
             </w:r>
-            <w:permStart w:id="925041655" w:edGrp="everyone"/>
             <w:sdt>
               <w:sdtPr>
                 <w:rPr>
@@ -566,21 +551,7 @@
                   <w:rPr>
                     <w:rFonts w:asciiTheme="majorHAnsi" w:hAnsiTheme="majorHAnsi" w:cstheme="majorHAnsi"/>
                   </w:rPr>
-                  <w:t xml:space="preserve">Sevilla </w:t>
-                </w:r>
-                <w:proofErr w:type="spellStart"/>
-                <w:r>
-                  <w:rPr>
-                    <w:rFonts w:asciiTheme="majorHAnsi" w:hAnsiTheme="majorHAnsi" w:cstheme="majorHAnsi"/>
-                  </w:rPr>
-                  <w:t>febrero</w:t>
-                </w:r>
-                <w:proofErr w:type="spellEnd"/>
-                <w:r>
-                  <w:rPr>
-                    <w:rFonts w:asciiTheme="majorHAnsi" w:hAnsiTheme="majorHAnsi" w:cstheme="majorHAnsi"/>
-                  </w:rPr>
-                  <w:t xml:space="preserve"> 20</w:t>
+                  <w:t>Sevilla febrero 20</w:t>
                 </w:r>
                 <w:r>
                   <w:rPr>
@@ -602,7 +573,6 @@
                 </w:r>
               </w:sdtContent>
             </w:sdt>
-            <w:permEnd w:id="925041655"/>
           </w:p>
         </w:tc>
       </w:tr>
@@ -612,7 +582,6 @@
         <w:pStyle w:val="Ttulo1"/>
       </w:pPr>
       <w:r>
-        <w:lastRenderedPageBreak/>
         <w:t>MANDATORY</w:t>
       </w:r>
       <w:r>
@@ -774,7 +743,6 @@
         <w:t xml:space="preserve">. </w:t>
       </w:r>
     </w:p>
-    <w:permStart w:id="1733719730" w:edGrp="everyone"/>
     <w:p>
       <w:pPr>
         <w:pStyle w:val="Comment-Grader"/>
@@ -803,11 +771,7 @@
         </w:sdtContent>
       </w:sdt>
       <w:r>
-        <w:t xml:space="preserve"> </w:t>
-      </w:r>
-      <w:permEnd w:id="1733719730"/>
-      <w:r>
-        <w:t xml:space="preserve">   </w:t>
+        <w:t xml:space="preserve">    </w:t>
       </w:r>
     </w:p>
     <w:p>
@@ -864,7 +828,6 @@
         <w:t xml:space="preserve">.  </w:t>
       </w:r>
     </w:p>
-    <w:permStart w:id="244456920" w:edGrp="everyone"/>
     <w:p>
       <w:pPr>
         <w:pStyle w:val="Comment-Grader"/>
@@ -892,7 +855,6 @@
           </w:r>
         </w:sdtContent>
       </w:sdt>
-      <w:permEnd w:id="244456920"/>
       <w:r>
         <w:t xml:space="preserve">   </w:t>
       </w:r>
@@ -946,7 +908,6 @@
         </w:rPr>
       </w:pPr>
       <w:r>
-        <w:lastRenderedPageBreak/>
         <w:t>MANDATORY</w:t>
       </w:r>
       <w:r>
@@ -1162,7 +1123,6 @@
         <w:t>.</w:t>
       </w:r>
     </w:p>
-    <w:permStart w:id="1580534963" w:edGrp="everyone"/>
     <w:p>
       <w:pPr>
         <w:pStyle w:val="Comment-Grader"/>
@@ -1184,7 +1144,6 @@
           </w:r>
         </w:sdtContent>
       </w:sdt>
-      <w:permEnd w:id="1580534963"/>
       <w:r>
         <w:t xml:space="preserve">  </w:t>
       </w:r>
@@ -1280,7 +1239,6 @@
       </w:r>
       <w:bookmarkEnd w:id="0"/>
     </w:p>
-    <w:permStart w:id="1685676958" w:edGrp="everyone"/>
     <w:p>
       <w:pPr>
         <w:pStyle w:val="Comment-Grader"/>
@@ -1302,7 +1260,6 @@
           </w:r>
         </w:sdtContent>
       </w:sdt>
-      <w:permEnd w:id="1685676958"/>
       <w:r>
         <w:t xml:space="preserve"> </w:t>
       </w:r>
@@ -1448,7 +1405,6 @@
       </w:r>
     </w:p>
     <w:bookmarkStart w:id="1" w:name="_Hlk157677981"/>
-    <w:permStart w:id="339812661" w:edGrp="everyone"/>
     <w:p>
       <w:pPr>
         <w:pStyle w:val="Comment-Grader"/>
@@ -1469,7 +1425,6 @@
           </w:r>
         </w:sdtContent>
       </w:sdt>
-      <w:permEnd w:id="339812661"/>
       <w:r>
         <w:t xml:space="preserve">   </w:t>
       </w:r>
@@ -1512,7 +1467,6 @@
         <w:pStyle w:val="Ttulo2"/>
       </w:pPr>
       <w:r>
-        <w:lastRenderedPageBreak/>
         <w:t>Testing requirements</w:t>
       </w:r>
     </w:p>
@@ -1647,7 +1601,6 @@
         <w:t xml:space="preserve"> </w:t>
       </w:r>
     </w:p>
-    <w:permStart w:id="891315281" w:edGrp="everyone"/>
     <w:p>
       <w:pPr>
         <w:pStyle w:val="Comment-Grader"/>
@@ -1669,7 +1622,6 @@
           </w:r>
         </w:sdtContent>
       </w:sdt>
-      <w:permEnd w:id="891315281"/>
     </w:p>
     <w:p>
       <w:pPr>
@@ -1693,7 +1645,6 @@
         <w:t xml:space="preserve">.  </w:t>
       </w:r>
     </w:p>
-    <w:permStart w:id="338698352" w:edGrp="everyone"/>
     <w:p>
       <w:pPr>
         <w:pStyle w:val="Comment-Grader"/>
@@ -1715,7 +1666,6 @@
           </w:r>
         </w:sdtContent>
       </w:sdt>
-      <w:permEnd w:id="338698352"/>
       <w:r>
         <w:t xml:space="preserve">   </w:t>
       </w:r>
@@ -1726,7 +1676,6 @@
         <w:pStyle w:val="Ttulo1"/>
       </w:pPr>
       <w:r>
-        <w:lastRenderedPageBreak/>
         <w:t>MANDATORY</w:t>
       </w:r>
       <w:r>
@@ -1952,7 +1901,6 @@
         <w:t>.</w:t>
       </w:r>
     </w:p>
-    <w:permStart w:id="8470091" w:edGrp="everyone"/>
     <w:p>
       <w:pPr>
         <w:pStyle w:val="Comment-Grader"/>
@@ -1974,7 +1922,6 @@
           </w:r>
         </w:sdtContent>
       </w:sdt>
-      <w:permEnd w:id="8470091"/>
       <w:r>
         <w:t xml:space="preserve">    </w:t>
       </w:r>
@@ -2082,7 +2029,6 @@
         <w:t xml:space="preserve">. </w:t>
       </w:r>
     </w:p>
-    <w:permStart w:id="66585966" w:edGrp="everyone"/>
     <w:p>
       <w:pPr>
         <w:pStyle w:val="Comment-Grader"/>
@@ -2104,7 +2050,6 @@
           </w:r>
         </w:sdtContent>
       </w:sdt>
-      <w:permEnd w:id="66585966"/>
       <w:r>
         <w:t xml:space="preserve">    </w:t>
       </w:r>
@@ -2146,7 +2091,6 @@
         <w:pStyle w:val="Ttulo2"/>
       </w:pPr>
       <w:r>
-        <w:lastRenderedPageBreak/>
         <w:t>Managerial requirements</w:t>
       </w:r>
     </w:p>
@@ -2164,7 +2108,6 @@
         <w:t xml:space="preserve">.  </w:t>
       </w:r>
     </w:p>
-    <w:permStart w:id="1123494185" w:edGrp="everyone"/>
     <w:p>
       <w:pPr>
         <w:pStyle w:val="Comment-Grader"/>
@@ -2186,7 +2129,6 @@
           </w:r>
         </w:sdtContent>
       </w:sdt>
-      <w:permEnd w:id="1123494185"/>
       <w:r>
         <w:t xml:space="preserve">   </w:t>
       </w:r>
@@ -2196,7 +2138,6 @@
         <w:pStyle w:val="Ttulo1"/>
       </w:pPr>
       <w:r>
-        <w:lastRenderedPageBreak/>
         <w:t>MANDATORY</w:t>
       </w:r>
       <w:r>
@@ -2234,7 +2175,6 @@
         <w:t xml:space="preserve">  </w:t>
       </w:r>
     </w:p>
-    <w:permStart w:id="955400387" w:edGrp="everyone"/>
     <w:p>
       <w:pPr>
         <w:pStyle w:val="Comment-Grader"/>
@@ -2256,7 +2196,6 @@
           </w:r>
         </w:sdtContent>
       </w:sdt>
-      <w:permEnd w:id="955400387"/>
       <w:r>
         <w:t xml:space="preserve">   </w:t>
       </w:r>
@@ -2321,7 +2260,6 @@
         <w:t xml:space="preserve">. </w:t>
       </w:r>
     </w:p>
-    <w:permStart w:id="973563344" w:edGrp="everyone"/>
     <w:p>
       <w:pPr>
         <w:pStyle w:val="Comment-Grader"/>
@@ -2342,7 +2280,6 @@
           </w:r>
         </w:sdtContent>
       </w:sdt>
-      <w:permEnd w:id="973563344"/>
       <w:r>
         <w:t xml:space="preserve">   </w:t>
       </w:r>
@@ -2375,7 +2312,6 @@
         <w:t xml:space="preserve"> </w:t>
       </w:r>
     </w:p>
-    <w:permStart w:id="182535402" w:edGrp="everyone"/>
     <w:p>
       <w:pPr>
         <w:pStyle w:val="Comment-Grader"/>
@@ -2397,7 +2333,6 @@
           </w:r>
         </w:sdtContent>
       </w:sdt>
-      <w:permEnd w:id="182535402"/>
       <w:r>
         <w:t xml:space="preserve">   </w:t>
       </w:r>
@@ -2413,7 +2348,6 @@
         <w:t xml:space="preserve">. </w:t>
       </w:r>
     </w:p>
-    <w:permStart w:id="966666940" w:edGrp="everyone"/>
     <w:p>
       <w:pPr>
         <w:pStyle w:val="Comment-Grader"/>
@@ -2434,7 +2368,6 @@
           </w:r>
         </w:sdtContent>
       </w:sdt>
-      <w:permEnd w:id="966666940"/>
       <w:r>
         <w:t xml:space="preserve">  </w:t>
       </w:r>
@@ -2464,7 +2397,6 @@
         <w:pStyle w:val="Ttulo1"/>
       </w:pPr>
       <w:r>
-        <w:lastRenderedPageBreak/>
         <w:t>SUPPLEMENTARY I</w:t>
       </w:r>
       <w:r>
@@ -2603,7 +2535,6 @@
         </w:rPr>
       </w:pPr>
       <w:r>
-        <w:lastRenderedPageBreak/>
         <w:t>SUPPLEMENTARY I</w:t>
       </w:r>
       <w:r>
@@ -2778,7 +2709,6 @@
         <w:t xml:space="preserve">. </w:t>
       </w:r>
     </w:p>
-    <w:permStart w:id="969371863" w:edGrp="everyone"/>
     <w:p>
       <w:pPr>
         <w:pStyle w:val="Comment-Grader"/>
@@ -2809,7 +2739,6 @@
           </w:r>
         </w:sdtContent>
       </w:sdt>
-      <w:permEnd w:id="969371863"/>
       <w:r>
         <w:rPr>
           <w:lang w:val="en-US"/>
@@ -2884,7 +2813,6 @@
         <w:t xml:space="preserve"> </w:t>
       </w:r>
     </w:p>
-    <w:permStart w:id="693064756" w:edGrp="everyone"/>
     <w:p>
       <w:pPr>
         <w:pStyle w:val="Comment-Grader"/>
@@ -2906,7 +2834,6 @@
           </w:r>
         </w:sdtContent>
       </w:sdt>
-      <w:permEnd w:id="693064756"/>
       <w:r>
         <w:t xml:space="preserve">   </w:t>
       </w:r>
@@ -2916,7 +2843,6 @@
         <w:pStyle w:val="Ttulo1"/>
       </w:pPr>
       <w:r>
-        <w:lastRenderedPageBreak/>
         <w:t>SUPPLEMENTARY I</w:t>
       </w:r>
       <w:r>
@@ -2995,7 +2921,6 @@
         <w:t xml:space="preserve">. </w:t>
       </w:r>
     </w:p>
-    <w:permStart w:id="907674408" w:edGrp="everyone"/>
     <w:p>
       <w:pPr>
         <w:pStyle w:val="Comment-Grader"/>
@@ -3017,7 +2942,6 @@
           </w:r>
         </w:sdtContent>
       </w:sdt>
-      <w:permEnd w:id="907674408"/>
       <w:r>
         <w:t xml:space="preserve">   </w:t>
       </w:r>
@@ -3061,7 +2985,6 @@
         <w:t xml:space="preserve">. </w:t>
       </w:r>
     </w:p>
-    <w:permStart w:id="1041122519" w:edGrp="everyone"/>
     <w:p>
       <w:pPr>
         <w:pStyle w:val="Comment-Grader"/>
@@ -3083,7 +3006,6 @@
           </w:r>
         </w:sdtContent>
       </w:sdt>
-      <w:permEnd w:id="1041122519"/>
       <w:r>
         <w:t xml:space="preserve">   </w:t>
       </w:r>
@@ -3144,7 +3066,6 @@
         <w:t xml:space="preserve"> </w:t>
       </w:r>
     </w:p>
-    <w:permStart w:id="1706774679" w:edGrp="everyone"/>
     <w:p>
       <w:pPr>
         <w:pStyle w:val="Comment-Grader"/>
@@ -3166,7 +3087,6 @@
           </w:r>
         </w:sdtContent>
       </w:sdt>
-      <w:permEnd w:id="1706774679"/>
       <w:r>
         <w:t xml:space="preserve">    </w:t>
       </w:r>
@@ -3213,7 +3133,6 @@
         <w:t xml:space="preserve">. </w:t>
       </w:r>
     </w:p>
-    <w:permStart w:id="1213296232" w:edGrp="everyone"/>
     <w:p>
       <w:pPr>
         <w:pStyle w:val="Comment-Grader"/>
@@ -3235,7 +3154,6 @@
           </w:r>
         </w:sdtContent>
       </w:sdt>
-      <w:permEnd w:id="1213296232"/>
       <w:r>
         <w:t xml:space="preserve">    </w:t>
       </w:r>
@@ -3298,7 +3216,6 @@
         <w:t xml:space="preserve"> </w:t>
       </w:r>
     </w:p>
-    <w:permStart w:id="1335822965" w:edGrp="everyone"/>
     <w:p>
       <w:pPr>
         <w:pStyle w:val="Comment-Grader"/>
@@ -3319,7 +3236,6 @@
           </w:r>
         </w:sdtContent>
       </w:sdt>
-      <w:permEnd w:id="1335822965"/>
       <w:r>
         <w:t xml:space="preserve">   </w:t>
       </w:r>
@@ -3329,7 +3245,6 @@
         <w:pStyle w:val="Ttulo1"/>
       </w:pPr>
       <w:r>
-        <w:lastRenderedPageBreak/>
         <w:t>SUPPLEMENTARY I</w:t>
       </w:r>
       <w:r>
@@ -3415,7 +3330,6 @@
         <w:t xml:space="preserve"> </w:t>
       </w:r>
     </w:p>
-    <w:permStart w:id="2020559059" w:edGrp="everyone"/>
     <w:p>
       <w:pPr>
         <w:pStyle w:val="Comment-Grader"/>
@@ -3437,7 +3351,6 @@
           </w:r>
         </w:sdtContent>
       </w:sdt>
-      <w:permEnd w:id="2020559059"/>
       <w:r>
         <w:t xml:space="preserve">  </w:t>
       </w:r>
@@ -3461,7 +3374,6 @@
         <w:t xml:space="preserve">. </w:t>
       </w:r>
     </w:p>
-    <w:permStart w:id="1465457504" w:edGrp="everyone"/>
     <w:p>
       <w:pPr>
         <w:pStyle w:val="Comment-Grader"/>
@@ -3483,7 +3395,6 @@
           </w:r>
         </w:sdtContent>
       </w:sdt>
-      <w:permEnd w:id="1465457504"/>
       <w:r>
         <w:t xml:space="preserve">   </w:t>
       </w:r>
@@ -3506,7 +3417,6 @@
         <w:pStyle w:val="Ttulo1"/>
       </w:pPr>
       <w:r>
-        <w:lastRenderedPageBreak/>
         <w:t>SUPPLEMENTARY II</w:t>
       </w:r>
       <w:r>
@@ -3602,7 +3512,6 @@
         <w:t xml:space="preserve">. </w:t>
       </w:r>
     </w:p>
-    <w:permStart w:id="122899937" w:edGrp="everyone"/>
     <w:p>
       <w:pPr>
         <w:pStyle w:val="Comment-Grader"/>
@@ -3636,7 +3545,6 @@
           </w:r>
         </w:sdtContent>
       </w:sdt>
-      <w:permEnd w:id="122899937"/>
     </w:p>
     <w:p>
       <w:pPr>
@@ -3649,7 +3557,6 @@
         <w:t xml:space="preserve">. </w:t>
       </w:r>
     </w:p>
-    <w:permStart w:id="1353130504" w:edGrp="everyone"/>
     <w:p>
       <w:pPr>
         <w:pStyle w:val="Comment-Grader"/>
@@ -3671,7 +3578,6 @@
           </w:r>
         </w:sdtContent>
       </w:sdt>
-      <w:permEnd w:id="1353130504"/>
     </w:p>
     <w:p/>
     <w:p/>
@@ -3697,7 +3603,6 @@
         </w:rPr>
       </w:pPr>
       <w:r>
-        <w:lastRenderedPageBreak/>
         <w:t>SUPPLEMENTARY II</w:t>
       </w:r>
       <w:r>
@@ -3777,7 +3682,6 @@
         <w:t>the students’ responsibility to find the appropriate service; no implicit or explicit liabilities shall be covered by the University of Seville or their individual affiliates if the students hire pay-per-use services!  The students are strongly advised to ensure that the service they choose is free of charge.</w:t>
       </w:r>
     </w:p>
-    <w:permStart w:id="1524918791" w:edGrp="everyone"/>
     <w:p>
       <w:pPr>
         <w:pStyle w:val="Comment-Grader"/>
@@ -3808,7 +3712,6 @@
           </w:r>
         </w:sdtContent>
       </w:sdt>
-      <w:permEnd w:id="1524918791"/>
       <w:r>
         <w:rPr>
           <w:lang w:val="en-US"/>
@@ -3883,7 +3786,6 @@
         <w:t xml:space="preserve">. </w:t>
       </w:r>
     </w:p>
-    <w:permStart w:id="20847427" w:edGrp="everyone"/>
     <w:p>
       <w:pPr>
         <w:pStyle w:val="Comment-Grader"/>
@@ -3905,7 +3807,6 @@
           </w:r>
         </w:sdtContent>
       </w:sdt>
-      <w:permEnd w:id="20847427"/>
       <w:r>
         <w:t xml:space="preserve">   </w:t>
       </w:r>
@@ -3921,7 +3822,6 @@
         <w:t xml:space="preserve">. </w:t>
       </w:r>
     </w:p>
-    <w:permStart w:id="1765168272" w:edGrp="everyone"/>
     <w:p>
       <w:pPr>
         <w:pStyle w:val="Comment-Grader"/>
@@ -3949,7 +3849,6 @@
           </w:r>
         </w:sdtContent>
       </w:sdt>
-      <w:permEnd w:id="1765168272"/>
       <w:r>
         <w:rPr>
           <w:lang w:val="en-US"/>
@@ -3962,7 +3861,6 @@
         <w:pStyle w:val="Ttulo1"/>
       </w:pPr>
       <w:r>
-        <w:lastRenderedPageBreak/>
         <w:t>SUPPLEMENTARY II</w:t>
       </w:r>
       <w:r>
@@ -4061,7 +3959,6 @@
         <w:t xml:space="preserve">. </w:t>
       </w:r>
     </w:p>
-    <w:permStart w:id="1872234218" w:edGrp="everyone"/>
     <w:p>
       <w:pPr>
         <w:pStyle w:val="Comment-Grader"/>
@@ -4082,7 +3979,6 @@
           </w:r>
         </w:sdtContent>
       </w:sdt>
-      <w:permEnd w:id="1872234218"/>
       <w:r>
         <w:t xml:space="preserve">   </w:t>
       </w:r>
@@ -4135,7 +4031,6 @@
         <w:t xml:space="preserve">. </w:t>
       </w:r>
     </w:p>
-    <w:permStart w:id="1729655514" w:edGrp="everyone"/>
     <w:p>
       <w:pPr>
         <w:pStyle w:val="Comment-Grader"/>
@@ -4156,7 +4051,6 @@
           </w:r>
         </w:sdtContent>
       </w:sdt>
-      <w:permEnd w:id="1729655514"/>
       <w:r>
         <w:t xml:space="preserve">   </w:t>
       </w:r>
@@ -4212,7 +4106,6 @@
         <w:t xml:space="preserve">. </w:t>
       </w:r>
     </w:p>
-    <w:permStart w:id="268261008" w:edGrp="everyone"/>
     <w:p>
       <w:pPr>
         <w:pStyle w:val="Comment-Grader"/>
@@ -4234,7 +4127,6 @@
           </w:r>
         </w:sdtContent>
       </w:sdt>
-      <w:permEnd w:id="268261008"/>
       <w:r>
         <w:t xml:space="preserve">    </w:t>
       </w:r>
@@ -4250,7 +4142,6 @@
         <w:t xml:space="preserve">. </w:t>
       </w:r>
     </w:p>
-    <w:permStart w:id="1057034605" w:edGrp="everyone"/>
     <w:p>
       <w:pPr>
         <w:pStyle w:val="Comment-Grader"/>
@@ -4280,7 +4171,6 @@
           </w:r>
         </w:sdtContent>
       </w:sdt>
-      <w:permEnd w:id="1057034605"/>
       <w:r>
         <w:rPr>
           <w:lang w:val="en-US"/>
@@ -4303,7 +4193,6 @@
         <w:pStyle w:val="Ttulo1"/>
       </w:pPr>
       <w:r>
-        <w:lastRenderedPageBreak/>
         <w:t>SUPPLEMENTARY II</w:t>
       </w:r>
       <w:r>
@@ -4395,7 +4284,6 @@
         <w:t xml:space="preserve">. </w:t>
       </w:r>
     </w:p>
-    <w:permStart w:id="1476480654" w:edGrp="everyone"/>
     <w:p>
       <w:pPr>
         <w:pStyle w:val="Comment-Grader"/>
@@ -4417,7 +4305,6 @@
           </w:r>
         </w:sdtContent>
       </w:sdt>
-      <w:permEnd w:id="1476480654"/>
       <w:r>
         <w:t xml:space="preserve">  </w:t>
       </w:r>
@@ -4441,7 +4328,6 @@
         <w:t xml:space="preserve">. </w:t>
       </w:r>
     </w:p>
-    <w:permStart w:id="95320382" w:edGrp="everyone"/>
     <w:p>
       <w:pPr>
         <w:pStyle w:val="Comment-Grader"/>
@@ -4462,7 +4348,6 @@
           </w:r>
         </w:sdtContent>
       </w:sdt>
-      <w:permEnd w:id="95320382"/>
       <w:r>
         <w:t xml:space="preserve">   </w:t>
       </w:r>
@@ -4478,7 +4363,6 @@
         <w:t xml:space="preserve">. </w:t>
       </w:r>
     </w:p>
-    <w:permStart w:id="1440089446" w:edGrp="everyone"/>
     <w:p>
       <w:pPr>
         <w:pStyle w:val="Comment-Grader"/>
@@ -4499,7 +4383,6 @@
           </w:r>
         </w:sdtContent>
       </w:sdt>
-      <w:permEnd w:id="1440089446"/>
       <w:r>
         <w:t xml:space="preserve">   </w:t>
       </w:r>
@@ -7500,6 +7383,7 @@
     <w:rsid w:val="001942D6"/>
     <w:rsid w:val="001B7228"/>
     <w:rsid w:val="00250265"/>
+    <w:rsid w:val="0028477E"/>
     <w:rsid w:val="002C1814"/>
     <w:rsid w:val="00354637"/>
     <w:rsid w:val="00362E40"/>
@@ -7507,6 +7391,7 @@
     <w:rsid w:val="003936CA"/>
     <w:rsid w:val="003B0252"/>
     <w:rsid w:val="004D7778"/>
+    <w:rsid w:val="00513DB8"/>
     <w:rsid w:val="00532E78"/>
     <w:rsid w:val="005351FA"/>
     <w:rsid w:val="005F0BD3"/>

</xml_diff>